<commit_message>
inf1, company Detail UI changes
</commit_message>
<xml_diff>
--- a/server/src/api/utils/service/PDFservice/INFstudent.docx
+++ b/server/src/api/utils/service/PDFservice/INFstudent.docx
@@ -310,7 +310,7 @@
           </mc:Choice>
           <mc:Fallback>
             <w:pict>
-              <v:rect w14:anchorId="143E2367" id="Rectangle 7" o:spid="_x0000_s1026" style="position:absolute;margin-left:-50.3pt;margin-top:-55.9pt;width:624.75pt;height:110.25pt;z-index:251659264;visibility:visible;mso-wrap-style:square;mso-wrap-distance-left:9pt;mso-wrap-distance-top:0;mso-wrap-distance-right:9pt;mso-wrap-distance-bottom:0;mso-position-horizontal:absolute;mso-position-horizontal-relative:margin;mso-position-vertical:absolute;mso-position-vertical-relative:margin;v-text-anchor:middle" o:gfxdata="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" fillcolor="#0070c0" stroked="f">
+              <v:rect w14:anchorId="143E2367" id="Rectangle 7" o:spid="_x0000_s1026" style="position:absolute;margin-left:-50.3pt;margin-top:-55.9pt;width:624.75pt;height:110.25pt;z-index:251659264;visibility:visible;mso-wrap-style:square;mso-wrap-distance-left:9pt;mso-wrap-distance-top:0;mso-wrap-distance-right:9pt;mso-wrap-distance-bottom:0;mso-position-horizontal:absolute;mso-position-horizontal-relative:margin;mso-position-vertical:absolute;mso-position-vertical-relative:margin;v-text-anchor:middle" o:gfxdata="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" fillcolor="#0070c0" stroked="f">
                 <v:textbox inset="2.53958mm,1.2694mm,2.53958mm,1.2694mm">
                   <w:txbxContent>
                     <w:p>
@@ -1590,34 +1590,7 @@
           <w:sz w:val="22"/>
           <w:szCs w:val="22"/>
         </w:rPr>
-        <w:t xml:space="preserve">(List of courses and disciplines offered at IIT (ISM) are shown below. Please </w:t>
-      </w:r>
-      <w:r>
-        <w:rPr>
-          <w:rFonts w:ascii="Avenir" w:eastAsia="Avenir" w:hAnsi="Avenir" w:cs="Avenir"/>
-          <w:b/>
-          <w:sz w:val="22"/>
-          <w:szCs w:val="22"/>
-          <w:highlight w:val="yellow"/>
-        </w:rPr>
-        <w:t>highlight</w:t>
-      </w:r>
-      <w:r>
-        <w:rPr>
-          <w:rFonts w:ascii="Avenir" w:eastAsia="Avenir" w:hAnsi="Avenir" w:cs="Avenir"/>
-          <w:b/>
-          <w:sz w:val="22"/>
-          <w:szCs w:val="22"/>
-        </w:rPr>
-        <w:t xml:space="preserve"> or check by clicking</w:t>
-      </w:r>
-      <w:r>
-        <w:rPr>
-          <w:rFonts w:ascii="Avenir" w:eastAsia="Avenir" w:hAnsi="Avenir" w:cs="Avenir"/>
-          <w:sz w:val="22"/>
-          <w:szCs w:val="22"/>
-        </w:rPr>
-        <w:t xml:space="preserve"> as per your requirement)</w:t>
+        <w:t>(List of courses and disciplines offered at IIT (ISM) are shown below)</w:t>
       </w:r>
     </w:p>
     <w:p>
@@ -2767,8 +2740,8 @@
         <w:tblLook w:val="0400" w:firstRow="0" w:lastRow="0" w:firstColumn="0" w:lastColumn="0" w:noHBand="0" w:noVBand="1"/>
       </w:tblPr>
       <w:tblGrid>
-        <w:gridCol w:w="5240"/>
-        <w:gridCol w:w="4536"/>
+        <w:gridCol w:w="4673"/>
+        <w:gridCol w:w="5103"/>
       </w:tblGrid>
       <w:tr>
         <w:trPr>
@@ -2777,7 +2750,7 @@
         </w:trPr>
         <w:tc>
           <w:tcPr>
-            <w:tcW w:w="5240" w:type="dxa"/>
+            <w:tcW w:w="4673" w:type="dxa"/>
             <w:shd w:val="clear" w:color="auto" w:fill="DEEBF6"/>
           </w:tcPr>
           <w:p>
@@ -2806,7 +2779,7 @@
         </w:tc>
         <w:tc>
           <w:tcPr>
-            <w:tcW w:w="4536" w:type="dxa"/>
+            <w:tcW w:w="5103" w:type="dxa"/>
             <w:shd w:val="clear" w:color="auto" w:fill="DEEBF6"/>
           </w:tcPr>
           <w:p>
@@ -2840,7 +2813,7 @@
         </w:trPr>
         <w:tc>
           <w:tcPr>
-            <w:tcW w:w="5240" w:type="dxa"/>
+            <w:tcW w:w="4673" w:type="dxa"/>
             <w:shd w:val="clear" w:color="auto" w:fill="F3F3F3"/>
           </w:tcPr>
           <w:p>
@@ -2863,7 +2836,7 @@
         </w:tc>
         <w:tc>
           <w:tcPr>
-            <w:tcW w:w="4536" w:type="dxa"/>
+            <w:tcW w:w="5103" w:type="dxa"/>
             <w:shd w:val="clear" w:color="auto" w:fill="F3F3F3"/>
           </w:tcPr>
           <w:p>
@@ -2904,7 +2877,7 @@
         </w:trPr>
         <w:tc>
           <w:tcPr>
-            <w:tcW w:w="5240" w:type="dxa"/>
+            <w:tcW w:w="4673" w:type="dxa"/>
             <w:shd w:val="clear" w:color="auto" w:fill="auto"/>
             <w:vAlign w:val="center"/>
           </w:tcPr>
@@ -2926,7 +2899,7 @@
         </w:tc>
         <w:tc>
           <w:tcPr>
-            <w:tcW w:w="4536" w:type="dxa"/>
+            <w:tcW w:w="5103" w:type="dxa"/>
           </w:tcPr>
           <w:p>
             <w:pPr>
@@ -2969,7 +2942,7 @@
         </w:trPr>
         <w:tc>
           <w:tcPr>
-            <w:tcW w:w="5240" w:type="dxa"/>
+            <w:tcW w:w="4673" w:type="dxa"/>
             <w:shd w:val="clear" w:color="auto" w:fill="F3F3F3"/>
             <w:vAlign w:val="center"/>
           </w:tcPr>
@@ -2990,7 +2963,7 @@
         </w:tc>
         <w:tc>
           <w:tcPr>
-            <w:tcW w:w="4536" w:type="dxa"/>
+            <w:tcW w:w="5103" w:type="dxa"/>
             <w:shd w:val="clear" w:color="auto" w:fill="F3F3F3"/>
           </w:tcPr>
           <w:p>
@@ -3031,7 +3004,7 @@
         </w:trPr>
         <w:tc>
           <w:tcPr>
-            <w:tcW w:w="5240" w:type="dxa"/>
+            <w:tcW w:w="4673" w:type="dxa"/>
             <w:tcBorders>
               <w:bottom w:val="single" w:sz="4" w:space="0" w:color="000000"/>
             </w:tcBorders>
@@ -3054,7 +3027,7 @@
         </w:tc>
         <w:tc>
           <w:tcPr>
-            <w:tcW w:w="4536" w:type="dxa"/>
+            <w:tcW w:w="5103" w:type="dxa"/>
             <w:tcBorders>
               <w:bottom w:val="single" w:sz="4" w:space="0" w:color="000000"/>
             </w:tcBorders>
@@ -3097,7 +3070,7 @@
         </w:trPr>
         <w:tc>
           <w:tcPr>
-            <w:tcW w:w="5240" w:type="dxa"/>
+            <w:tcW w:w="4673" w:type="dxa"/>
             <w:tcBorders>
               <w:top w:val="single" w:sz="4" w:space="0" w:color="000000"/>
               <w:left w:val="single" w:sz="4" w:space="0" w:color="000000"/>
@@ -3123,7 +3096,7 @@
         </w:tc>
         <w:tc>
           <w:tcPr>
-            <w:tcW w:w="4536" w:type="dxa"/>
+            <w:tcW w:w="5103" w:type="dxa"/>
             <w:tcBorders>
               <w:top w:val="single" w:sz="4" w:space="0" w:color="000000"/>
               <w:left w:val="single" w:sz="4" w:space="0" w:color="000000"/>
@@ -3564,6 +3537,36 @@
         <w:jc w:val="both"/>
         <w:rPr>
           <w:rFonts w:ascii="Avenir" w:eastAsia="Avenir" w:hAnsi="Avenir" w:cs="Avenir"/>
+          <w:sz w:val="16"/>
+          <w:szCs w:val="16"/>
+        </w:rPr>
+      </w:pPr>
+    </w:p>
+    <w:p>
+      <w:pPr>
+        <w:tabs>
+          <w:tab w:val="left" w:pos="6480"/>
+        </w:tabs>
+        <w:ind w:right="-187"/>
+        <w:jc w:val="both"/>
+        <w:rPr>
+          <w:rFonts w:ascii="Avenir" w:eastAsia="Avenir" w:hAnsi="Avenir" w:cs="Avenir"/>
+          <w:b/>
+          <w:sz w:val="32"/>
+          <w:szCs w:val="32"/>
+          <w:u w:val="single"/>
+        </w:rPr>
+      </w:pPr>
+    </w:p>
+    <w:p>
+      <w:pPr>
+        <w:tabs>
+          <w:tab w:val="left" w:pos="6480"/>
+        </w:tabs>
+        <w:ind w:right="-187"/>
+        <w:jc w:val="both"/>
+        <w:rPr>
+          <w:rFonts w:ascii="Avenir" w:eastAsia="Avenir" w:hAnsi="Avenir" w:cs="Avenir"/>
           <w:b/>
           <w:sz w:val="32"/>
           <w:szCs w:val="32"/>
@@ -3578,7 +3581,6 @@
           <w:szCs w:val="32"/>
           <w:u w:val="single"/>
         </w:rPr>
-        <w:lastRenderedPageBreak/>
         <w:t xml:space="preserve">2-Year </w:t>
       </w:r>
       <w:proofErr w:type="spellStart"/>
@@ -5502,8 +5504,8 @@
         <w:rPr>
           <w:rFonts w:ascii="Avenir" w:eastAsia="Avenir" w:hAnsi="Avenir" w:cs="Avenir"/>
           <w:b/>
-          <w:sz w:val="16"/>
-          <w:szCs w:val="16"/>
+          <w:sz w:val="32"/>
+          <w:szCs w:val="32"/>
           <w:u w:val="single"/>
         </w:rPr>
       </w:pPr>
@@ -5518,8 +5520,8 @@
         <w:rPr>
           <w:rFonts w:ascii="Avenir" w:eastAsia="Avenir" w:hAnsi="Avenir" w:cs="Avenir"/>
           <w:b/>
-          <w:sz w:val="16"/>
-          <w:szCs w:val="16"/>
+          <w:sz w:val="32"/>
+          <w:szCs w:val="32"/>
           <w:u w:val="single"/>
         </w:rPr>
       </w:pPr>
@@ -5534,8 +5536,8 @@
         <w:rPr>
           <w:rFonts w:ascii="Avenir" w:eastAsia="Avenir" w:hAnsi="Avenir" w:cs="Avenir"/>
           <w:b/>
-          <w:sz w:val="16"/>
-          <w:szCs w:val="16"/>
+          <w:sz w:val="32"/>
+          <w:szCs w:val="32"/>
           <w:u w:val="single"/>
         </w:rPr>
       </w:pPr>
@@ -5550,24 +5552,8 @@
         <w:rPr>
           <w:rFonts w:ascii="Avenir" w:eastAsia="Avenir" w:hAnsi="Avenir" w:cs="Avenir"/>
           <w:b/>
-          <w:sz w:val="16"/>
-          <w:szCs w:val="16"/>
-          <w:u w:val="single"/>
-        </w:rPr>
-      </w:pPr>
-    </w:p>
-    <w:p>
-      <w:pPr>
-        <w:tabs>
-          <w:tab w:val="left" w:pos="6480"/>
-        </w:tabs>
-        <w:ind w:right="-180"/>
-        <w:jc w:val="both"/>
-        <w:rPr>
-          <w:rFonts w:ascii="Avenir" w:eastAsia="Avenir" w:hAnsi="Avenir" w:cs="Avenir"/>
-          <w:b/>
-          <w:sz w:val="16"/>
-          <w:szCs w:val="16"/>
+          <w:sz w:val="32"/>
+          <w:szCs w:val="32"/>
           <w:u w:val="single"/>
         </w:rPr>
       </w:pPr>
@@ -5699,7 +5685,6 @@
                 <w:sz w:val="26"/>
                 <w:szCs w:val="26"/>
               </w:rPr>
-              <w:lastRenderedPageBreak/>
               <w:t>Courses</w:t>
             </w:r>
           </w:p>
@@ -6066,7 +6051,7 @@
     <w:tbl>
       <w:tblPr>
         <w:tblStyle w:val="aff4"/>
-        <w:tblW w:w="10060" w:type="dxa"/>
+        <w:tblW w:w="10201" w:type="dxa"/>
         <w:jc w:val="center"/>
         <w:tblBorders>
           <w:top w:val="single" w:sz="4" w:space="0" w:color="000000"/>
@@ -6080,8 +6065,8 @@
         <w:tblLook w:val="04A0" w:firstRow="1" w:lastRow="0" w:firstColumn="1" w:lastColumn="0" w:noHBand="0" w:noVBand="1"/>
       </w:tblPr>
       <w:tblGrid>
-        <w:gridCol w:w="4624"/>
-        <w:gridCol w:w="5436"/>
+        <w:gridCol w:w="3397"/>
+        <w:gridCol w:w="6804"/>
       </w:tblGrid>
       <w:tr>
         <w:trPr>
@@ -6092,7 +6077,7 @@
         <w:tc>
           <w:tcPr>
             <w:cnfStyle w:val="001000000000" w:firstRow="0" w:lastRow="0" w:firstColumn="1" w:lastColumn="0" w:oddVBand="0" w:evenVBand="0" w:oddHBand="0" w:evenHBand="0" w:firstRowFirstColumn="0" w:firstRowLastColumn="0" w:lastRowFirstColumn="0" w:lastRowLastColumn="0"/>
-            <w:tcW w:w="4624" w:type="dxa"/>
+            <w:tcW w:w="3397" w:type="dxa"/>
             <w:shd w:val="clear" w:color="auto" w:fill="FFFFFF"/>
           </w:tcPr>
           <w:p>
@@ -6119,12 +6104,11 @@
         </w:tc>
         <w:tc>
           <w:tcPr>
-            <w:tcW w:w="5436" w:type="dxa"/>
+            <w:tcW w:w="6804" w:type="dxa"/>
             <w:shd w:val="clear" w:color="auto" w:fill="FFFFFF"/>
           </w:tcPr>
           <w:p>
             <w:pPr>
-              <w:jc w:val="center"/>
               <w:cnfStyle w:val="100000000000" w:firstRow="1" w:lastRow="0" w:firstColumn="0" w:lastColumn="0" w:oddVBand="0" w:evenVBand="0" w:oddHBand="0" w:evenHBand="0" w:firstRowFirstColumn="0" w:firstRowLastColumn="0" w:lastRowFirstColumn="0" w:lastRowLastColumn="0"/>
               <w:rPr>
                 <w:rFonts w:ascii="Avenir" w:eastAsia="Avenir" w:hAnsi="Avenir" w:cs="Avenir"/>
@@ -6141,7 +6125,7 @@
                 <w:sz w:val="24"/>
                 <w:szCs w:val="24"/>
               </w:rPr>
-              <w:t xml:space="preserve">       {</w:t>
+              <w:t>{</w:t>
             </w:r>
             <w:proofErr w:type="spellStart"/>
             <w:r>
@@ -6171,13 +6155,14 @@
       <w:tr>
         <w:trPr>
           <w:cnfStyle w:val="000000100000" w:firstRow="0" w:lastRow="0" w:firstColumn="0" w:lastColumn="0" w:oddVBand="0" w:evenVBand="0" w:oddHBand="1" w:evenHBand="0" w:firstRowFirstColumn="0" w:firstRowLastColumn="0" w:lastRowFirstColumn="0" w:lastRowLastColumn="0"/>
-          <w:trHeight w:val="951"/>
+          <w:trHeight w:val="344"/>
           <w:jc w:val="center"/>
         </w:trPr>
         <w:tc>
           <w:tcPr>
             <w:cnfStyle w:val="001000000000" w:firstRow="0" w:lastRow="0" w:firstColumn="1" w:lastColumn="0" w:oddVBand="0" w:evenVBand="0" w:oddHBand="0" w:evenHBand="0" w:firstRowFirstColumn="0" w:firstRowLastColumn="0" w:lastRowFirstColumn="0" w:lastRowLastColumn="0"/>
-            <w:tcW w:w="4624" w:type="dxa"/>
+            <w:tcW w:w="3397" w:type="dxa"/>
+            <w:vMerge w:val="restart"/>
           </w:tcPr>
           <w:p>
             <w:pPr>
@@ -6203,7 +6188,10 @@
         </w:tc>
         <w:tc>
           <w:tcPr>
-            <w:tcW w:w="5436" w:type="dxa"/>
+            <w:tcW w:w="6804" w:type="dxa"/>
+            <w:tcBorders>
+              <w:bottom w:val="single" w:sz="4" w:space="0" w:color="auto"/>
+            </w:tcBorders>
           </w:tcPr>
           <w:p>
             <w:pPr>
@@ -6216,6 +6204,15 @@
                 <w:szCs w:val="24"/>
               </w:rPr>
             </w:pPr>
+            <w:r>
+              <w:rPr>
+                <w:rFonts w:ascii="Avenir" w:eastAsia="Avenir" w:hAnsi="Avenir" w:cs="Avenir"/>
+                <w:color w:val="000000"/>
+                <w:sz w:val="24"/>
+                <w:szCs w:val="24"/>
+              </w:rPr>
+              <w:t xml:space="preserve">Only </w:t>
+            </w:r>
             <w:proofErr w:type="gramStart"/>
             <w:r>
               <w:rPr>
@@ -6224,7 +6221,25 @@
                 <w:sz w:val="24"/>
                 <w:szCs w:val="24"/>
               </w:rPr>
-              <w:t>Technical:{</w:t>
+              <w:t>Technical</w:t>
+            </w:r>
+            <w:r>
+              <w:rPr>
+                <w:rFonts w:ascii="Avenir" w:eastAsia="Avenir" w:hAnsi="Avenir" w:cs="Avenir"/>
+                <w:color w:val="000000"/>
+                <w:sz w:val="24"/>
+                <w:szCs w:val="24"/>
+              </w:rPr>
+              <w:t xml:space="preserve"> </w:t>
+            </w:r>
+            <w:r>
+              <w:rPr>
+                <w:rFonts w:ascii="Avenir" w:eastAsia="Avenir" w:hAnsi="Avenir" w:cs="Avenir"/>
+                <w:color w:val="000000"/>
+                <w:sz w:val="24"/>
+                <w:szCs w:val="24"/>
+              </w:rPr>
+              <w:t>:</w:t>
             </w:r>
             <w:proofErr w:type="gramEnd"/>
             <w:r>
@@ -6234,104 +6249,26 @@
                 <w:sz w:val="24"/>
                 <w:szCs w:val="24"/>
               </w:rPr>
-              <w:t>Selection_Procedure_Type_Of_Test_Technical}</w:t>
-            </w:r>
-          </w:p>
-          <w:p>
-            <w:pPr>
-              <w:spacing w:before="10" w:after="10"/>
-              <w:cnfStyle w:val="000000100000" w:firstRow="0" w:lastRow="0" w:firstColumn="0" w:lastColumn="0" w:oddVBand="0" w:evenVBand="0" w:oddHBand="1" w:evenHBand="0" w:firstRowFirstColumn="0" w:firstRowLastColumn="0" w:lastRowFirstColumn="0" w:lastRowLastColumn="0"/>
-              <w:rPr>
-                <w:rFonts w:ascii="Avenir" w:eastAsia="Avenir" w:hAnsi="Avenir" w:cs="Avenir"/>
-                <w:color w:val="000000"/>
-                <w:sz w:val="24"/>
-                <w:szCs w:val="24"/>
-              </w:rPr>
-            </w:pPr>
-            <w:proofErr w:type="gramStart"/>
-            <w:r>
-              <w:rPr>
-                <w:rFonts w:ascii="Avenir" w:eastAsia="Avenir" w:hAnsi="Avenir" w:cs="Avenir"/>
-                <w:color w:val="000000"/>
-                <w:sz w:val="24"/>
-                <w:szCs w:val="24"/>
-              </w:rPr>
-              <w:t>Aptitude:{</w:t>
-            </w:r>
-            <w:proofErr w:type="gramEnd"/>
-            <w:r>
-              <w:rPr>
-                <w:rFonts w:ascii="Avenir" w:eastAsia="Avenir" w:hAnsi="Avenir" w:cs="Avenir"/>
-                <w:color w:val="000000"/>
-                <w:sz w:val="24"/>
-                <w:szCs w:val="24"/>
-              </w:rPr>
-              <w:t>Selection_Procedure_Type_Of_Test_Aptitude}</w:t>
-            </w:r>
-          </w:p>
-          <w:p>
-            <w:pPr>
-              <w:spacing w:before="10" w:after="10"/>
-              <w:cnfStyle w:val="000000100000" w:firstRow="0" w:lastRow="0" w:firstColumn="0" w:lastColumn="0" w:oddVBand="0" w:evenVBand="0" w:oddHBand="1" w:evenHBand="0" w:firstRowFirstColumn="0" w:firstRowLastColumn="0" w:lastRowFirstColumn="0" w:lastRowLastColumn="0"/>
-              <w:rPr>
-                <w:rFonts w:ascii="Avenir" w:eastAsia="Avenir" w:hAnsi="Avenir" w:cs="Avenir"/>
-                <w:color w:val="000000"/>
-                <w:sz w:val="24"/>
-                <w:szCs w:val="24"/>
-              </w:rPr>
-            </w:pPr>
-            <w:proofErr w:type="gramStart"/>
-            <w:r>
-              <w:rPr>
-                <w:rFonts w:ascii="Avenir" w:eastAsia="Avenir" w:hAnsi="Avenir" w:cs="Avenir"/>
-                <w:color w:val="000000"/>
-                <w:sz w:val="24"/>
-                <w:szCs w:val="24"/>
-              </w:rPr>
-              <w:t>Both:{</w:t>
-            </w:r>
-            <w:proofErr w:type="gramEnd"/>
-            <w:r>
-              <w:rPr>
-                <w:rFonts w:ascii="Avenir" w:eastAsia="Avenir" w:hAnsi="Avenir" w:cs="Avenir"/>
-                <w:color w:val="000000"/>
-                <w:sz w:val="24"/>
-                <w:szCs w:val="24"/>
-              </w:rPr>
-              <w:t>Selection_Procedure_Type_Of_Test_Both}</w:t>
-            </w:r>
-          </w:p>
-          <w:p>
-            <w:pPr>
-              <w:spacing w:before="10" w:after="10"/>
-              <w:cnfStyle w:val="000000100000" w:firstRow="0" w:lastRow="0" w:firstColumn="0" w:lastColumn="0" w:oddVBand="0" w:evenVBand="0" w:oddHBand="1" w:evenHBand="0" w:firstRowFirstColumn="0" w:firstRowLastColumn="0" w:lastRowFirstColumn="0" w:lastRowLastColumn="0"/>
-              <w:rPr>
-                <w:rFonts w:ascii="Avenir" w:eastAsia="Avenir" w:hAnsi="Avenir" w:cs="Avenir"/>
-                <w:color w:val="000000"/>
-                <w:sz w:val="24"/>
-                <w:szCs w:val="24"/>
-              </w:rPr>
-            </w:pPr>
-            <w:proofErr w:type="gramStart"/>
-            <w:r>
-              <w:rPr>
-                <w:rFonts w:ascii="Avenir" w:eastAsia="Avenir" w:hAnsi="Avenir" w:cs="Avenir"/>
-                <w:color w:val="000000"/>
-                <w:sz w:val="24"/>
-                <w:szCs w:val="24"/>
-              </w:rPr>
-              <w:t>None:{</w:t>
+              <w:t xml:space="preserve"> </w:t>
+            </w:r>
+            <w:r>
+              <w:rPr>
+                <w:rFonts w:ascii="Avenir" w:eastAsia="Avenir" w:hAnsi="Avenir" w:cs="Avenir"/>
+                <w:color w:val="000000"/>
+                <w:sz w:val="24"/>
+                <w:szCs w:val="24"/>
+              </w:rPr>
+              <w:t>{</w:t>
             </w:r>
             <w:proofErr w:type="spellStart"/>
-            <w:proofErr w:type="gramEnd"/>
-            <w:r>
-              <w:rPr>
-                <w:rFonts w:ascii="Avenir" w:eastAsia="Avenir" w:hAnsi="Avenir" w:cs="Avenir"/>
-                <w:color w:val="000000"/>
-                <w:sz w:val="24"/>
-                <w:szCs w:val="24"/>
-              </w:rPr>
-              <w:t>Selection_Procedure_Type_Of_Test_None</w:t>
+            <w:r>
+              <w:rPr>
+                <w:rFonts w:ascii="Avenir" w:eastAsia="Avenir" w:hAnsi="Avenir" w:cs="Avenir"/>
+                <w:color w:val="000000"/>
+                <w:sz w:val="24"/>
+                <w:szCs w:val="24"/>
+              </w:rPr>
+              <w:t>Selection_Procedure_Type_Of_Test_Technical</w:t>
             </w:r>
             <w:proofErr w:type="spellEnd"/>
             <w:r>
@@ -6348,14 +6285,14 @@
       </w:tr>
       <w:tr>
         <w:trPr>
-          <w:trHeight w:val="412"/>
+          <w:trHeight w:val="406"/>
           <w:jc w:val="center"/>
         </w:trPr>
         <w:tc>
           <w:tcPr>
             <w:cnfStyle w:val="001000000000" w:firstRow="0" w:lastRow="0" w:firstColumn="1" w:lastColumn="0" w:oddVBand="0" w:evenVBand="0" w:oddHBand="0" w:evenHBand="0" w:firstRowFirstColumn="0" w:firstRowLastColumn="0" w:lastRowFirstColumn="0" w:lastRowLastColumn="0"/>
-            <w:tcW w:w="4624" w:type="dxa"/>
-            <w:shd w:val="clear" w:color="auto" w:fill="FFFFFF"/>
+            <w:tcW w:w="3397" w:type="dxa"/>
+            <w:vMerge/>
           </w:tcPr>
           <w:p>
             <w:pPr>
@@ -6363,36 +6300,17 @@
               <w:rPr>
                 <w:rFonts w:ascii="Avenir" w:eastAsia="Avenir" w:hAnsi="Avenir" w:cs="Avenir"/>
                 <w:color w:val="000000"/>
-                <w:sz w:val="24"/>
-                <w:szCs w:val="24"/>
-              </w:rPr>
-            </w:pPr>
-            <w:r>
-              <w:rPr>
-                <w:rFonts w:ascii="Avenir" w:eastAsia="Avenir" w:hAnsi="Avenir" w:cs="Avenir"/>
-                <w:b w:val="0"/>
-                <w:color w:val="000000"/>
-                <w:sz w:val="24"/>
-                <w:szCs w:val="24"/>
-              </w:rPr>
-              <w:t>Other Qualification Rounds</w:t>
-            </w:r>
-            <w:r>
-              <w:rPr>
-                <w:rFonts w:ascii="Avenir" w:eastAsia="Avenir" w:hAnsi="Avenir" w:cs="Avenir"/>
-                <w:b w:val="0"/>
-                <w:color w:val="000000"/>
-                <w:sz w:val="24"/>
-                <w:szCs w:val="24"/>
-              </w:rPr>
-              <w:tab/>
-            </w:r>
-          </w:p>
-        </w:tc>
-        <w:tc>
-          <w:tcPr>
-            <w:tcW w:w="5436" w:type="dxa"/>
-            <w:shd w:val="clear" w:color="auto" w:fill="FFFFFF"/>
+              </w:rPr>
+            </w:pPr>
+          </w:p>
+        </w:tc>
+        <w:tc>
+          <w:tcPr>
+            <w:tcW w:w="6804" w:type="dxa"/>
+            <w:tcBorders>
+              <w:top w:val="single" w:sz="4" w:space="0" w:color="auto"/>
+              <w:bottom w:val="single" w:sz="4" w:space="0" w:color="auto"/>
+            </w:tcBorders>
           </w:tcPr>
           <w:p>
             <w:pPr>
@@ -6405,6 +6323,15 @@
                 <w:szCs w:val="24"/>
               </w:rPr>
             </w:pPr>
+            <w:r>
+              <w:rPr>
+                <w:rFonts w:ascii="Avenir" w:eastAsia="Avenir" w:hAnsi="Avenir" w:cs="Avenir"/>
+                <w:color w:val="000000"/>
+                <w:sz w:val="24"/>
+                <w:szCs w:val="24"/>
+              </w:rPr>
+              <w:t xml:space="preserve">Only </w:t>
+            </w:r>
             <w:proofErr w:type="gramStart"/>
             <w:r>
               <w:rPr>
@@ -6413,7 +6340,25 @@
                 <w:sz w:val="24"/>
                 <w:szCs w:val="24"/>
               </w:rPr>
-              <w:t>GD:{</w:t>
+              <w:t>Aptitude</w:t>
+            </w:r>
+            <w:r>
+              <w:rPr>
+                <w:rFonts w:ascii="Avenir" w:eastAsia="Avenir" w:hAnsi="Avenir" w:cs="Avenir"/>
+                <w:color w:val="000000"/>
+                <w:sz w:val="24"/>
+                <w:szCs w:val="24"/>
+              </w:rPr>
+              <w:t xml:space="preserve"> </w:t>
+            </w:r>
+            <w:r>
+              <w:rPr>
+                <w:rFonts w:ascii="Avenir" w:eastAsia="Avenir" w:hAnsi="Avenir" w:cs="Avenir"/>
+                <w:color w:val="000000"/>
+                <w:sz w:val="24"/>
+                <w:szCs w:val="24"/>
+              </w:rPr>
+              <w:t>:</w:t>
             </w:r>
             <w:proofErr w:type="gramEnd"/>
             <w:r>
@@ -6423,78 +6368,36 @@
                 <w:sz w:val="24"/>
                 <w:szCs w:val="24"/>
               </w:rPr>
-              <w:t>Selection_Procedure_Other_Qualification_Rounds_GD}</w:t>
-            </w:r>
-          </w:p>
-          <w:p>
-            <w:pPr>
-              <w:spacing w:before="10" w:after="10"/>
-              <w:cnfStyle w:val="000000000000" w:firstRow="0" w:lastRow="0" w:firstColumn="0" w:lastColumn="0" w:oddVBand="0" w:evenVBand="0" w:oddHBand="0" w:evenHBand="0" w:firstRowFirstColumn="0" w:firstRowLastColumn="0" w:lastRowFirstColumn="0" w:lastRowLastColumn="0"/>
-              <w:rPr>
-                <w:rFonts w:ascii="Avenir" w:eastAsia="Avenir" w:hAnsi="Avenir" w:cs="Avenir"/>
-                <w:color w:val="000000"/>
-                <w:sz w:val="24"/>
-                <w:szCs w:val="24"/>
-              </w:rPr>
-            </w:pPr>
-            <w:r>
-              <w:rPr>
-                <w:rFonts w:ascii="Avenir" w:eastAsia="Avenir" w:hAnsi="Avenir" w:cs="Avenir"/>
-                <w:color w:val="000000"/>
-                <w:sz w:val="24"/>
-                <w:szCs w:val="24"/>
-              </w:rPr>
-              <w:t>Case</w:t>
-            </w:r>
-            <w:r>
-              <w:rPr>
-                <w:rFonts w:ascii="Avenir" w:eastAsia="Avenir" w:hAnsi="Avenir" w:cs="Avenir"/>
-                <w:color w:val="000000"/>
-                <w:sz w:val="24"/>
-                <w:szCs w:val="24"/>
-              </w:rPr>
-              <w:t>-</w:t>
-            </w:r>
-            <w:proofErr w:type="gramStart"/>
-            <w:r>
-              <w:rPr>
-                <w:rFonts w:ascii="Avenir" w:eastAsia="Avenir" w:hAnsi="Avenir" w:cs="Avenir"/>
-                <w:color w:val="000000"/>
-                <w:sz w:val="24"/>
-                <w:szCs w:val="24"/>
-              </w:rPr>
-              <w:t>Study:{</w:t>
-            </w:r>
-            <w:proofErr w:type="gramEnd"/>
-            <w:r>
-              <w:rPr>
-                <w:rFonts w:ascii="Avenir" w:eastAsia="Avenir" w:hAnsi="Avenir" w:cs="Avenir"/>
-                <w:color w:val="000000"/>
-                <w:sz w:val="24"/>
-                <w:szCs w:val="24"/>
-              </w:rPr>
-              <w:t>Selection_Procedure_Other_Qualification_Rounds_Case_Study}</w:t>
-            </w:r>
-          </w:p>
-          <w:p>
-            <w:pPr>
-              <w:spacing w:before="10" w:after="10"/>
-              <w:cnfStyle w:val="000000000000" w:firstRow="0" w:lastRow="0" w:firstColumn="0" w:lastColumn="0" w:oddVBand="0" w:evenVBand="0" w:oddHBand="0" w:evenHBand="0" w:firstRowFirstColumn="0" w:firstRowLastColumn="0" w:lastRowFirstColumn="0" w:lastRowLastColumn="0"/>
-              <w:rPr>
-                <w:rFonts w:ascii="Avenir" w:eastAsia="Avenir" w:hAnsi="Avenir" w:cs="Avenir"/>
-                <w:color w:val="000000"/>
-                <w:sz w:val="24"/>
-                <w:szCs w:val="24"/>
-              </w:rPr>
-            </w:pPr>
-            <w:r>
-              <w:rPr>
-                <w:rFonts w:ascii="Avenir" w:eastAsia="Avenir" w:hAnsi="Avenir" w:cs="Avenir"/>
-                <w:color w:val="000000"/>
-                <w:sz w:val="24"/>
-                <w:szCs w:val="24"/>
-              </w:rPr>
-              <w:t>Interview:{Selection_Procedure_Other_Qualification_Rounds_Interview}</w:t>
+              <w:t xml:space="preserve"> </w:t>
+            </w:r>
+            <w:r>
+              <w:rPr>
+                <w:rFonts w:ascii="Avenir" w:eastAsia="Avenir" w:hAnsi="Avenir" w:cs="Avenir"/>
+                <w:color w:val="000000"/>
+                <w:sz w:val="24"/>
+                <w:szCs w:val="24"/>
+              </w:rPr>
+              <w:t>{</w:t>
+            </w:r>
+            <w:proofErr w:type="spellStart"/>
+            <w:r>
+              <w:rPr>
+                <w:rFonts w:ascii="Avenir" w:eastAsia="Avenir" w:hAnsi="Avenir" w:cs="Avenir"/>
+                <w:color w:val="000000"/>
+                <w:sz w:val="24"/>
+                <w:szCs w:val="24"/>
+              </w:rPr>
+              <w:t>Selection_Procedure_Type_Of_Test_Aptitude</w:t>
+            </w:r>
+            <w:proofErr w:type="spellEnd"/>
+            <w:r>
+              <w:rPr>
+                <w:rFonts w:ascii="Avenir" w:eastAsia="Avenir" w:hAnsi="Avenir" w:cs="Avenir"/>
+                <w:color w:val="000000"/>
+                <w:sz w:val="24"/>
+                <w:szCs w:val="24"/>
+              </w:rPr>
+              <w:t>}</w:t>
             </w:r>
           </w:p>
         </w:tc>
@@ -6502,13 +6405,14 @@
       <w:tr>
         <w:trPr>
           <w:cnfStyle w:val="000000100000" w:firstRow="0" w:lastRow="0" w:firstColumn="0" w:lastColumn="0" w:oddVBand="0" w:evenVBand="0" w:oddHBand="1" w:evenHBand="0" w:firstRowFirstColumn="0" w:firstRowLastColumn="0" w:lastRowFirstColumn="0" w:lastRowLastColumn="0"/>
-          <w:trHeight w:val="635"/>
+          <w:trHeight w:val="427"/>
           <w:jc w:val="center"/>
         </w:trPr>
         <w:tc>
           <w:tcPr>
             <w:cnfStyle w:val="001000000000" w:firstRow="0" w:lastRow="0" w:firstColumn="1" w:lastColumn="0" w:oddVBand="0" w:evenVBand="0" w:oddHBand="0" w:evenHBand="0" w:firstRowFirstColumn="0" w:firstRowLastColumn="0" w:lastRowFirstColumn="0" w:lastRowLastColumn="0"/>
-            <w:tcW w:w="4624" w:type="dxa"/>
+            <w:tcW w:w="3397" w:type="dxa"/>
+            <w:vMerge/>
           </w:tcPr>
           <w:p>
             <w:pPr>
@@ -6516,25 +6420,17 @@
               <w:rPr>
                 <w:rFonts w:ascii="Avenir" w:eastAsia="Avenir" w:hAnsi="Avenir" w:cs="Avenir"/>
                 <w:color w:val="000000"/>
-                <w:sz w:val="24"/>
-                <w:szCs w:val="24"/>
-              </w:rPr>
-            </w:pPr>
-            <w:r>
-              <w:rPr>
-                <w:rFonts w:ascii="Avenir" w:eastAsia="Avenir" w:hAnsi="Avenir" w:cs="Avenir"/>
-                <w:b w:val="0"/>
-                <w:color w:val="000000"/>
-                <w:sz w:val="24"/>
-                <w:szCs w:val="24"/>
-              </w:rPr>
-              <w:t>Total number of rounds</w:t>
-            </w:r>
-          </w:p>
-        </w:tc>
-        <w:tc>
-          <w:tcPr>
-            <w:tcW w:w="5436" w:type="dxa"/>
+              </w:rPr>
+            </w:pPr>
+          </w:p>
+        </w:tc>
+        <w:tc>
+          <w:tcPr>
+            <w:tcW w:w="6804" w:type="dxa"/>
+            <w:tcBorders>
+              <w:top w:val="single" w:sz="4" w:space="0" w:color="auto"/>
+              <w:bottom w:val="single" w:sz="4" w:space="0" w:color="auto"/>
+            </w:tcBorders>
           </w:tcPr>
           <w:p>
             <w:pPr>
@@ -6543,10 +6439,66 @@
               <w:rPr>
                 <w:rFonts w:ascii="Avenir" w:eastAsia="Avenir" w:hAnsi="Avenir" w:cs="Avenir"/>
                 <w:color w:val="000000"/>
-                <w:sz w:val="24"/>
-                <w:szCs w:val="24"/>
-              </w:rPr>
-            </w:pPr>
+              </w:rPr>
+            </w:pPr>
+            <w:r>
+              <w:rPr>
+                <w:rFonts w:ascii="Avenir" w:eastAsia="Avenir" w:hAnsi="Avenir" w:cs="Avenir"/>
+                <w:color w:val="000000"/>
+                <w:sz w:val="24"/>
+                <w:szCs w:val="24"/>
+              </w:rPr>
+              <w:t>Both</w:t>
+            </w:r>
+            <w:r>
+              <w:rPr>
+                <w:rFonts w:ascii="Avenir" w:eastAsia="Avenir" w:hAnsi="Avenir" w:cs="Avenir"/>
+                <w:color w:val="000000"/>
+                <w:sz w:val="24"/>
+                <w:szCs w:val="24"/>
+              </w:rPr>
+              <w:t xml:space="preserve"> Technical and </w:t>
+            </w:r>
+            <w:proofErr w:type="spellStart"/>
+            <w:proofErr w:type="gramStart"/>
+            <w:r>
+              <w:rPr>
+                <w:rFonts w:ascii="Avenir" w:eastAsia="Avenir" w:hAnsi="Avenir" w:cs="Avenir"/>
+                <w:color w:val="000000"/>
+                <w:sz w:val="24"/>
+                <w:szCs w:val="24"/>
+              </w:rPr>
+              <w:t>Aptitute</w:t>
+            </w:r>
+            <w:proofErr w:type="spellEnd"/>
+            <w:r>
+              <w:rPr>
+                <w:rFonts w:ascii="Avenir" w:eastAsia="Avenir" w:hAnsi="Avenir" w:cs="Avenir"/>
+                <w:color w:val="000000"/>
+                <w:sz w:val="24"/>
+                <w:szCs w:val="24"/>
+              </w:rPr>
+              <w:t xml:space="preserve"> </w:t>
+            </w:r>
+            <w:r>
+              <w:rPr>
+                <w:rFonts w:ascii="Avenir" w:eastAsia="Avenir" w:hAnsi="Avenir" w:cs="Avenir"/>
+                <w:color w:val="000000"/>
+                <w:sz w:val="24"/>
+                <w:szCs w:val="24"/>
+              </w:rPr>
+              <w:t>:</w:t>
+            </w:r>
+            <w:proofErr w:type="gramEnd"/>
+            <w:r>
+              <w:rPr>
+                <w:rFonts w:ascii="Avenir" w:eastAsia="Avenir" w:hAnsi="Avenir" w:cs="Avenir"/>
+                <w:color w:val="000000"/>
+                <w:sz w:val="24"/>
+                <w:szCs w:val="24"/>
+              </w:rPr>
+              <w:t xml:space="preserve"> </w:t>
+            </w:r>
             <w:r>
               <w:rPr>
                 <w:rFonts w:ascii="Avenir" w:eastAsia="Avenir" w:hAnsi="Avenir" w:cs="Avenir"/>
@@ -6564,7 +6516,7 @@
                 <w:sz w:val="24"/>
                 <w:szCs w:val="24"/>
               </w:rPr>
-              <w:t>Selection_Procedure_Total_Number_Of_Rounds</w:t>
+              <w:t>Selection_Procedure_Type_Of_Test_Both</w:t>
             </w:r>
             <w:proofErr w:type="spellEnd"/>
             <w:r>
@@ -6581,14 +6533,14 @@
       </w:tr>
       <w:tr>
         <w:trPr>
-          <w:trHeight w:val="916"/>
+          <w:trHeight w:val="415"/>
           <w:jc w:val="center"/>
         </w:trPr>
         <w:tc>
           <w:tcPr>
             <w:cnfStyle w:val="001000000000" w:firstRow="0" w:lastRow="0" w:firstColumn="1" w:lastColumn="0" w:oddVBand="0" w:evenVBand="0" w:oddHBand="0" w:evenHBand="0" w:firstRowFirstColumn="0" w:firstRowLastColumn="0" w:lastRowFirstColumn="0" w:lastRowLastColumn="0"/>
-            <w:tcW w:w="4624" w:type="dxa"/>
-            <w:shd w:val="clear" w:color="auto" w:fill="FFFFFF"/>
+            <w:tcW w:w="3397" w:type="dxa"/>
+            <w:vMerge/>
           </w:tcPr>
           <w:p>
             <w:pPr>
@@ -6596,26 +6548,16 @@
               <w:rPr>
                 <w:rFonts w:ascii="Avenir" w:eastAsia="Avenir" w:hAnsi="Avenir" w:cs="Avenir"/>
                 <w:color w:val="000000"/>
-                <w:sz w:val="24"/>
-                <w:szCs w:val="24"/>
-              </w:rPr>
-            </w:pPr>
-            <w:r>
-              <w:rPr>
-                <w:rFonts w:ascii="Avenir" w:eastAsia="Avenir" w:hAnsi="Avenir" w:cs="Avenir"/>
-                <w:b w:val="0"/>
-                <w:color w:val="000000"/>
-                <w:sz w:val="24"/>
-                <w:szCs w:val="24"/>
-              </w:rPr>
-              <w:t>Number of offers available for IIT(ISM) students (Range would be sufficient)</w:t>
-            </w:r>
-          </w:p>
-        </w:tc>
-        <w:tc>
-          <w:tcPr>
-            <w:tcW w:w="5436" w:type="dxa"/>
-            <w:shd w:val="clear" w:color="auto" w:fill="FFFFFF"/>
+              </w:rPr>
+            </w:pPr>
+          </w:p>
+        </w:tc>
+        <w:tc>
+          <w:tcPr>
+            <w:tcW w:w="6804" w:type="dxa"/>
+            <w:tcBorders>
+              <w:top w:val="single" w:sz="4" w:space="0" w:color="auto"/>
+            </w:tcBorders>
           </w:tcPr>
           <w:p>
             <w:pPr>
@@ -6624,10 +6566,46 @@
               <w:rPr>
                 <w:rFonts w:ascii="Avenir" w:eastAsia="Avenir" w:hAnsi="Avenir" w:cs="Avenir"/>
                 <w:color w:val="000000"/>
-                <w:sz w:val="24"/>
-                <w:szCs w:val="24"/>
-              </w:rPr>
-            </w:pPr>
+              </w:rPr>
+            </w:pPr>
+            <w:proofErr w:type="gramStart"/>
+            <w:r>
+              <w:rPr>
+                <w:rFonts w:ascii="Avenir" w:eastAsia="Avenir" w:hAnsi="Avenir" w:cs="Avenir"/>
+                <w:color w:val="000000"/>
+                <w:sz w:val="24"/>
+                <w:szCs w:val="24"/>
+              </w:rPr>
+              <w:t>None</w:t>
+            </w:r>
+            <w:r>
+              <w:rPr>
+                <w:rFonts w:ascii="Avenir" w:eastAsia="Avenir" w:hAnsi="Avenir" w:cs="Avenir"/>
+                <w:color w:val="000000"/>
+                <w:sz w:val="24"/>
+                <w:szCs w:val="24"/>
+              </w:rPr>
+              <w:t xml:space="preserve"> </w:t>
+            </w:r>
+            <w:r>
+              <w:rPr>
+                <w:rFonts w:ascii="Avenir" w:eastAsia="Avenir" w:hAnsi="Avenir" w:cs="Avenir"/>
+                <w:color w:val="000000"/>
+                <w:sz w:val="24"/>
+                <w:szCs w:val="24"/>
+              </w:rPr>
+              <w:t>:</w:t>
+            </w:r>
+            <w:proofErr w:type="gramEnd"/>
+            <w:r>
+              <w:rPr>
+                <w:rFonts w:ascii="Avenir" w:eastAsia="Avenir" w:hAnsi="Avenir" w:cs="Avenir"/>
+                <w:color w:val="000000"/>
+                <w:sz w:val="24"/>
+                <w:szCs w:val="24"/>
+              </w:rPr>
+              <w:t xml:space="preserve"> </w:t>
+            </w:r>
             <w:r>
               <w:rPr>
                 <w:rFonts w:ascii="Avenir" w:eastAsia="Avenir" w:hAnsi="Avenir" w:cs="Avenir"/>
@@ -6645,7 +6623,7 @@
                 <w:sz w:val="24"/>
                 <w:szCs w:val="24"/>
               </w:rPr>
-              <w:t>Selection_Procedure_Number_Of_Offers</w:t>
+              <w:t>Selection_Procedure_Type_Of_Test_None</w:t>
             </w:r>
             <w:proofErr w:type="spellEnd"/>
             <w:r>
@@ -6663,13 +6641,15 @@
       <w:tr>
         <w:trPr>
           <w:cnfStyle w:val="000000100000" w:firstRow="0" w:lastRow="0" w:firstColumn="0" w:lastColumn="0" w:oddVBand="0" w:evenVBand="0" w:oddHBand="1" w:evenHBand="0" w:firstRowFirstColumn="0" w:firstRowLastColumn="0" w:lastRowFirstColumn="0" w:lastRowLastColumn="0"/>
-          <w:trHeight w:val="989"/>
+          <w:trHeight w:val="380"/>
           <w:jc w:val="center"/>
         </w:trPr>
         <w:tc>
           <w:tcPr>
             <w:cnfStyle w:val="001000000000" w:firstRow="0" w:lastRow="0" w:firstColumn="1" w:lastColumn="0" w:oddVBand="0" w:evenVBand="0" w:oddHBand="0" w:evenHBand="0" w:firstRowFirstColumn="0" w:firstRowLastColumn="0" w:lastRowFirstColumn="0" w:lastRowLastColumn="0"/>
-            <w:tcW w:w="4624" w:type="dxa"/>
+            <w:tcW w:w="3397" w:type="dxa"/>
+            <w:vMerge w:val="restart"/>
+            <w:shd w:val="clear" w:color="auto" w:fill="FFFFFF"/>
           </w:tcPr>
           <w:p>
             <w:pPr>
@@ -6689,18 +6669,521 @@
                 <w:sz w:val="24"/>
                 <w:szCs w:val="24"/>
               </w:rPr>
-              <w:t>Eligibility Criteria (if any)</w:t>
-            </w:r>
-          </w:p>
-        </w:tc>
-        <w:tc>
-          <w:tcPr>
-            <w:tcW w:w="5436" w:type="dxa"/>
+              <w:t>Other Qualification Rounds</w:t>
+            </w:r>
+            <w:r>
+              <w:rPr>
+                <w:rFonts w:ascii="Avenir" w:eastAsia="Avenir" w:hAnsi="Avenir" w:cs="Avenir"/>
+                <w:b w:val="0"/>
+                <w:color w:val="000000"/>
+                <w:sz w:val="24"/>
+                <w:szCs w:val="24"/>
+              </w:rPr>
+              <w:tab/>
+            </w:r>
+          </w:p>
+        </w:tc>
+        <w:tc>
+          <w:tcPr>
+            <w:tcW w:w="6804" w:type="dxa"/>
+            <w:tcBorders>
+              <w:bottom w:val="single" w:sz="4" w:space="0" w:color="auto"/>
+            </w:tcBorders>
+            <w:shd w:val="clear" w:color="auto" w:fill="FFFFFF"/>
           </w:tcPr>
           <w:p>
             <w:pPr>
               <w:spacing w:before="10" w:after="10"/>
               <w:cnfStyle w:val="000000100000" w:firstRow="0" w:lastRow="0" w:firstColumn="0" w:lastColumn="0" w:oddVBand="0" w:evenVBand="0" w:oddHBand="1" w:evenHBand="0" w:firstRowFirstColumn="0" w:firstRowLastColumn="0" w:lastRowFirstColumn="0" w:lastRowLastColumn="0"/>
+              <w:rPr>
+                <w:rFonts w:ascii="Avenir" w:eastAsia="Avenir" w:hAnsi="Avenir" w:cs="Avenir"/>
+                <w:color w:val="000000"/>
+                <w:sz w:val="24"/>
+                <w:szCs w:val="24"/>
+              </w:rPr>
+            </w:pPr>
+            <w:proofErr w:type="gramStart"/>
+            <w:r>
+              <w:rPr>
+                <w:rFonts w:ascii="Avenir" w:eastAsia="Avenir" w:hAnsi="Avenir" w:cs="Avenir"/>
+                <w:color w:val="000000"/>
+                <w:sz w:val="24"/>
+                <w:szCs w:val="24"/>
+              </w:rPr>
+              <w:t>GD</w:t>
+            </w:r>
+            <w:r>
+              <w:rPr>
+                <w:rFonts w:ascii="Avenir" w:eastAsia="Avenir" w:hAnsi="Avenir" w:cs="Avenir"/>
+                <w:color w:val="000000"/>
+                <w:sz w:val="24"/>
+                <w:szCs w:val="24"/>
+              </w:rPr>
+              <w:t xml:space="preserve"> </w:t>
+            </w:r>
+            <w:r>
+              <w:rPr>
+                <w:rFonts w:ascii="Avenir" w:eastAsia="Avenir" w:hAnsi="Avenir" w:cs="Avenir"/>
+                <w:color w:val="000000"/>
+                <w:sz w:val="24"/>
+                <w:szCs w:val="24"/>
+              </w:rPr>
+              <w:t>:</w:t>
+            </w:r>
+            <w:proofErr w:type="gramEnd"/>
+            <w:r>
+              <w:rPr>
+                <w:rFonts w:ascii="Avenir" w:eastAsia="Avenir" w:hAnsi="Avenir" w:cs="Avenir"/>
+                <w:color w:val="000000"/>
+                <w:sz w:val="24"/>
+                <w:szCs w:val="24"/>
+              </w:rPr>
+              <w:t xml:space="preserve"> </w:t>
+            </w:r>
+            <w:r>
+              <w:rPr>
+                <w:rFonts w:ascii="Avenir" w:eastAsia="Avenir" w:hAnsi="Avenir" w:cs="Avenir"/>
+                <w:color w:val="000000"/>
+                <w:sz w:val="24"/>
+                <w:szCs w:val="24"/>
+              </w:rPr>
+              <w:t>{</w:t>
+            </w:r>
+            <w:proofErr w:type="spellStart"/>
+            <w:r>
+              <w:rPr>
+                <w:rFonts w:ascii="Avenir" w:eastAsia="Avenir" w:hAnsi="Avenir" w:cs="Avenir"/>
+                <w:color w:val="000000"/>
+                <w:sz w:val="24"/>
+                <w:szCs w:val="24"/>
+              </w:rPr>
+              <w:t>Selection_Procedure_Other_Qualification_Rounds_GD</w:t>
+            </w:r>
+            <w:proofErr w:type="spellEnd"/>
+            <w:r>
+              <w:rPr>
+                <w:rFonts w:ascii="Avenir" w:eastAsia="Avenir" w:hAnsi="Avenir" w:cs="Avenir"/>
+                <w:color w:val="000000"/>
+                <w:sz w:val="24"/>
+                <w:szCs w:val="24"/>
+              </w:rPr>
+              <w:t>}</w:t>
+            </w:r>
+          </w:p>
+        </w:tc>
+      </w:tr>
+      <w:tr>
+        <w:trPr>
+          <w:trHeight w:val="580"/>
+          <w:jc w:val="center"/>
+        </w:trPr>
+        <w:tc>
+          <w:tcPr>
+            <w:cnfStyle w:val="001000000000" w:firstRow="0" w:lastRow="0" w:firstColumn="1" w:lastColumn="0" w:oddVBand="0" w:evenVBand="0" w:oddHBand="0" w:evenHBand="0" w:firstRowFirstColumn="0" w:firstRowLastColumn="0" w:lastRowFirstColumn="0" w:lastRowLastColumn="0"/>
+            <w:tcW w:w="3397" w:type="dxa"/>
+            <w:vMerge/>
+            <w:shd w:val="clear" w:color="auto" w:fill="FFFFFF"/>
+          </w:tcPr>
+          <w:p>
+            <w:pPr>
+              <w:spacing w:before="20" w:after="20"/>
+              <w:rPr>
+                <w:rFonts w:ascii="Avenir" w:eastAsia="Avenir" w:hAnsi="Avenir" w:cs="Avenir"/>
+                <w:color w:val="000000"/>
+              </w:rPr>
+            </w:pPr>
+          </w:p>
+        </w:tc>
+        <w:tc>
+          <w:tcPr>
+            <w:tcW w:w="6804" w:type="dxa"/>
+            <w:tcBorders>
+              <w:top w:val="single" w:sz="4" w:space="0" w:color="auto"/>
+              <w:bottom w:val="single" w:sz="4" w:space="0" w:color="auto"/>
+            </w:tcBorders>
+            <w:shd w:val="clear" w:color="auto" w:fill="FFFFFF"/>
+          </w:tcPr>
+          <w:p>
+            <w:pPr>
+              <w:spacing w:before="10" w:after="10"/>
+              <w:cnfStyle w:val="000000000000" w:firstRow="0" w:lastRow="0" w:firstColumn="0" w:lastColumn="0" w:oddVBand="0" w:evenVBand="0" w:oddHBand="0" w:evenHBand="0" w:firstRowFirstColumn="0" w:firstRowLastColumn="0" w:lastRowFirstColumn="0" w:lastRowLastColumn="0"/>
+              <w:rPr>
+                <w:rFonts w:ascii="Avenir" w:eastAsia="Avenir" w:hAnsi="Avenir" w:cs="Avenir"/>
+                <w:color w:val="000000"/>
+              </w:rPr>
+            </w:pPr>
+            <w:r>
+              <w:rPr>
+                <w:rFonts w:ascii="Avenir" w:eastAsia="Avenir" w:hAnsi="Avenir" w:cs="Avenir"/>
+                <w:color w:val="000000"/>
+                <w:sz w:val="24"/>
+                <w:szCs w:val="24"/>
+              </w:rPr>
+              <w:t>Case</w:t>
+            </w:r>
+            <w:r>
+              <w:rPr>
+                <w:rFonts w:ascii="Avenir" w:eastAsia="Avenir" w:hAnsi="Avenir" w:cs="Avenir"/>
+                <w:color w:val="000000"/>
+                <w:sz w:val="24"/>
+                <w:szCs w:val="24"/>
+              </w:rPr>
+              <w:t>-</w:t>
+            </w:r>
+            <w:proofErr w:type="gramStart"/>
+            <w:r>
+              <w:rPr>
+                <w:rFonts w:ascii="Avenir" w:eastAsia="Avenir" w:hAnsi="Avenir" w:cs="Avenir"/>
+                <w:color w:val="000000"/>
+                <w:sz w:val="24"/>
+                <w:szCs w:val="24"/>
+              </w:rPr>
+              <w:t>Study</w:t>
+            </w:r>
+            <w:r>
+              <w:rPr>
+                <w:rFonts w:ascii="Avenir" w:eastAsia="Avenir" w:hAnsi="Avenir" w:cs="Avenir"/>
+                <w:color w:val="000000"/>
+                <w:sz w:val="24"/>
+                <w:szCs w:val="24"/>
+              </w:rPr>
+              <w:t xml:space="preserve"> </w:t>
+            </w:r>
+            <w:r>
+              <w:rPr>
+                <w:rFonts w:ascii="Avenir" w:eastAsia="Avenir" w:hAnsi="Avenir" w:cs="Avenir"/>
+                <w:color w:val="000000"/>
+                <w:sz w:val="24"/>
+                <w:szCs w:val="24"/>
+              </w:rPr>
+              <w:t>:</w:t>
+            </w:r>
+            <w:proofErr w:type="gramEnd"/>
+            <w:r>
+              <w:rPr>
+                <w:rFonts w:ascii="Avenir" w:eastAsia="Avenir" w:hAnsi="Avenir" w:cs="Avenir"/>
+                <w:color w:val="000000"/>
+                <w:sz w:val="24"/>
+                <w:szCs w:val="24"/>
+              </w:rPr>
+              <w:t xml:space="preserve"> </w:t>
+            </w:r>
+            <w:r>
+              <w:rPr>
+                <w:rFonts w:ascii="Avenir" w:eastAsia="Avenir" w:hAnsi="Avenir" w:cs="Avenir"/>
+                <w:color w:val="000000"/>
+                <w:sz w:val="24"/>
+                <w:szCs w:val="24"/>
+              </w:rPr>
+              <w:t xml:space="preserve"> {</w:t>
+            </w:r>
+            <w:proofErr w:type="spellStart"/>
+            <w:r>
+              <w:rPr>
+                <w:rFonts w:ascii="Avenir" w:eastAsia="Avenir" w:hAnsi="Avenir" w:cs="Avenir"/>
+                <w:color w:val="000000"/>
+                <w:sz w:val="24"/>
+                <w:szCs w:val="24"/>
+              </w:rPr>
+              <w:t>Selection_Procedure_Other_Qualification_Rounds_Case_Study</w:t>
+            </w:r>
+            <w:proofErr w:type="spellEnd"/>
+            <w:r>
+              <w:rPr>
+                <w:rFonts w:ascii="Avenir" w:eastAsia="Avenir" w:hAnsi="Avenir" w:cs="Avenir"/>
+                <w:color w:val="000000"/>
+                <w:sz w:val="24"/>
+                <w:szCs w:val="24"/>
+              </w:rPr>
+              <w:t>}</w:t>
+            </w:r>
+          </w:p>
+        </w:tc>
+      </w:tr>
+      <w:tr>
+        <w:trPr>
+          <w:cnfStyle w:val="000000100000" w:firstRow="0" w:lastRow="0" w:firstColumn="0" w:lastColumn="0" w:oddVBand="0" w:evenVBand="0" w:oddHBand="1" w:evenHBand="0" w:firstRowFirstColumn="0" w:firstRowLastColumn="0" w:lastRowFirstColumn="0" w:lastRowLastColumn="0"/>
+          <w:trHeight w:val="820"/>
+          <w:jc w:val="center"/>
+        </w:trPr>
+        <w:tc>
+          <w:tcPr>
+            <w:cnfStyle w:val="001000000000" w:firstRow="0" w:lastRow="0" w:firstColumn="1" w:lastColumn="0" w:oddVBand="0" w:evenVBand="0" w:oddHBand="0" w:evenHBand="0" w:firstRowFirstColumn="0" w:firstRowLastColumn="0" w:lastRowFirstColumn="0" w:lastRowLastColumn="0"/>
+            <w:tcW w:w="3397" w:type="dxa"/>
+            <w:vMerge/>
+            <w:shd w:val="clear" w:color="auto" w:fill="FFFFFF"/>
+          </w:tcPr>
+          <w:p>
+            <w:pPr>
+              <w:spacing w:before="20" w:after="20"/>
+              <w:rPr>
+                <w:rFonts w:ascii="Avenir" w:eastAsia="Avenir" w:hAnsi="Avenir" w:cs="Avenir"/>
+                <w:color w:val="000000"/>
+              </w:rPr>
+            </w:pPr>
+          </w:p>
+        </w:tc>
+        <w:tc>
+          <w:tcPr>
+            <w:tcW w:w="6804" w:type="dxa"/>
+            <w:tcBorders>
+              <w:top w:val="single" w:sz="4" w:space="0" w:color="auto"/>
+            </w:tcBorders>
+            <w:shd w:val="clear" w:color="auto" w:fill="FFFFFF"/>
+          </w:tcPr>
+          <w:p>
+            <w:pPr>
+              <w:spacing w:before="10" w:after="10"/>
+              <w:cnfStyle w:val="000000100000" w:firstRow="0" w:lastRow="0" w:firstColumn="0" w:lastColumn="0" w:oddVBand="0" w:evenVBand="0" w:oddHBand="1" w:evenHBand="0" w:firstRowFirstColumn="0" w:firstRowLastColumn="0" w:lastRowFirstColumn="0" w:lastRowLastColumn="0"/>
+              <w:rPr>
+                <w:rFonts w:ascii="Avenir" w:eastAsia="Avenir" w:hAnsi="Avenir" w:cs="Avenir"/>
+                <w:color w:val="000000"/>
+              </w:rPr>
+            </w:pPr>
+            <w:proofErr w:type="gramStart"/>
+            <w:r>
+              <w:rPr>
+                <w:rFonts w:ascii="Avenir" w:eastAsia="Avenir" w:hAnsi="Avenir" w:cs="Avenir"/>
+                <w:color w:val="000000"/>
+                <w:sz w:val="24"/>
+                <w:szCs w:val="24"/>
+              </w:rPr>
+              <w:t>Interview :</w:t>
+            </w:r>
+            <w:proofErr w:type="gramEnd"/>
+            <w:r>
+              <w:rPr>
+                <w:rFonts w:ascii="Avenir" w:eastAsia="Avenir" w:hAnsi="Avenir" w:cs="Avenir"/>
+                <w:color w:val="000000"/>
+                <w:sz w:val="24"/>
+                <w:szCs w:val="24"/>
+              </w:rPr>
+              <w:t xml:space="preserve"> {</w:t>
+            </w:r>
+            <w:proofErr w:type="spellStart"/>
+            <w:r>
+              <w:rPr>
+                <w:rFonts w:ascii="Avenir" w:eastAsia="Avenir" w:hAnsi="Avenir" w:cs="Avenir"/>
+                <w:color w:val="000000"/>
+                <w:sz w:val="24"/>
+                <w:szCs w:val="24"/>
+              </w:rPr>
+              <w:t>Selection_Procedure_Other_Qualification_Rounds_Interview</w:t>
+            </w:r>
+            <w:proofErr w:type="spellEnd"/>
+            <w:r>
+              <w:rPr>
+                <w:rFonts w:ascii="Avenir" w:eastAsia="Avenir" w:hAnsi="Avenir" w:cs="Avenir"/>
+                <w:color w:val="000000"/>
+                <w:sz w:val="24"/>
+                <w:szCs w:val="24"/>
+              </w:rPr>
+              <w:t>}</w:t>
+            </w:r>
+          </w:p>
+        </w:tc>
+      </w:tr>
+      <w:tr>
+        <w:trPr>
+          <w:trHeight w:val="635"/>
+          <w:jc w:val="center"/>
+        </w:trPr>
+        <w:tc>
+          <w:tcPr>
+            <w:cnfStyle w:val="001000000000" w:firstRow="0" w:lastRow="0" w:firstColumn="1" w:lastColumn="0" w:oddVBand="0" w:evenVBand="0" w:oddHBand="0" w:evenHBand="0" w:firstRowFirstColumn="0" w:firstRowLastColumn="0" w:lastRowFirstColumn="0" w:lastRowLastColumn="0"/>
+            <w:tcW w:w="3397" w:type="dxa"/>
+          </w:tcPr>
+          <w:p>
+            <w:pPr>
+              <w:spacing w:before="20" w:after="20"/>
+              <w:rPr>
+                <w:rFonts w:ascii="Avenir" w:eastAsia="Avenir" w:hAnsi="Avenir" w:cs="Avenir"/>
+                <w:color w:val="000000"/>
+                <w:sz w:val="24"/>
+                <w:szCs w:val="24"/>
+              </w:rPr>
+            </w:pPr>
+            <w:r>
+              <w:rPr>
+                <w:rFonts w:ascii="Avenir" w:eastAsia="Avenir" w:hAnsi="Avenir" w:cs="Avenir"/>
+                <w:b w:val="0"/>
+                <w:color w:val="000000"/>
+                <w:sz w:val="24"/>
+                <w:szCs w:val="24"/>
+              </w:rPr>
+              <w:t>Total number of rounds</w:t>
+            </w:r>
+          </w:p>
+        </w:tc>
+        <w:tc>
+          <w:tcPr>
+            <w:tcW w:w="6804" w:type="dxa"/>
+          </w:tcPr>
+          <w:p>
+            <w:pPr>
+              <w:spacing w:before="10" w:after="10"/>
+              <w:cnfStyle w:val="000000000000" w:firstRow="0" w:lastRow="0" w:firstColumn="0" w:lastColumn="0" w:oddVBand="0" w:evenVBand="0" w:oddHBand="0" w:evenHBand="0" w:firstRowFirstColumn="0" w:firstRowLastColumn="0" w:lastRowFirstColumn="0" w:lastRowLastColumn="0"/>
+              <w:rPr>
+                <w:rFonts w:ascii="Avenir" w:eastAsia="Avenir" w:hAnsi="Avenir" w:cs="Avenir"/>
+                <w:color w:val="000000"/>
+                <w:sz w:val="24"/>
+                <w:szCs w:val="24"/>
+              </w:rPr>
+            </w:pPr>
+            <w:r>
+              <w:rPr>
+                <w:rFonts w:ascii="Avenir" w:eastAsia="Avenir" w:hAnsi="Avenir" w:cs="Avenir"/>
+                <w:color w:val="000000"/>
+                <w:sz w:val="24"/>
+                <w:szCs w:val="24"/>
+              </w:rPr>
+              <w:t>{</w:t>
+            </w:r>
+            <w:proofErr w:type="spellStart"/>
+            <w:r>
+              <w:rPr>
+                <w:rFonts w:ascii="Avenir" w:eastAsia="Avenir" w:hAnsi="Avenir" w:cs="Avenir"/>
+                <w:color w:val="000000"/>
+                <w:sz w:val="24"/>
+                <w:szCs w:val="24"/>
+              </w:rPr>
+              <w:t>Selection_Procedure_Total_Number_Of_Rounds</w:t>
+            </w:r>
+            <w:proofErr w:type="spellEnd"/>
+            <w:r>
+              <w:rPr>
+                <w:rFonts w:ascii="Avenir" w:eastAsia="Avenir" w:hAnsi="Avenir" w:cs="Avenir"/>
+                <w:color w:val="000000"/>
+                <w:sz w:val="24"/>
+                <w:szCs w:val="24"/>
+              </w:rPr>
+              <w:t>}</w:t>
+            </w:r>
+          </w:p>
+        </w:tc>
+      </w:tr>
+      <w:tr>
+        <w:trPr>
+          <w:cnfStyle w:val="000000100000" w:firstRow="0" w:lastRow="0" w:firstColumn="0" w:lastColumn="0" w:oddVBand="0" w:evenVBand="0" w:oddHBand="1" w:evenHBand="0" w:firstRowFirstColumn="0" w:firstRowLastColumn="0" w:lastRowFirstColumn="0" w:lastRowLastColumn="0"/>
+          <w:trHeight w:val="916"/>
+          <w:jc w:val="center"/>
+        </w:trPr>
+        <w:tc>
+          <w:tcPr>
+            <w:cnfStyle w:val="001000000000" w:firstRow="0" w:lastRow="0" w:firstColumn="1" w:lastColumn="0" w:oddVBand="0" w:evenVBand="0" w:oddHBand="0" w:evenHBand="0" w:firstRowFirstColumn="0" w:firstRowLastColumn="0" w:lastRowFirstColumn="0" w:lastRowLastColumn="0"/>
+            <w:tcW w:w="3397" w:type="dxa"/>
+            <w:shd w:val="clear" w:color="auto" w:fill="FFFFFF"/>
+          </w:tcPr>
+          <w:p>
+            <w:pPr>
+              <w:spacing w:before="20" w:after="20"/>
+              <w:rPr>
+                <w:rFonts w:ascii="Avenir" w:eastAsia="Avenir" w:hAnsi="Avenir" w:cs="Avenir"/>
+                <w:color w:val="000000"/>
+                <w:sz w:val="24"/>
+                <w:szCs w:val="24"/>
+              </w:rPr>
+            </w:pPr>
+            <w:r>
+              <w:rPr>
+                <w:rFonts w:ascii="Avenir" w:eastAsia="Avenir" w:hAnsi="Avenir" w:cs="Avenir"/>
+                <w:b w:val="0"/>
+                <w:color w:val="000000"/>
+                <w:sz w:val="24"/>
+                <w:szCs w:val="24"/>
+              </w:rPr>
+              <w:t>Number of offers available for IIT(ISM) students (Range would be sufficient)</w:t>
+            </w:r>
+          </w:p>
+        </w:tc>
+        <w:tc>
+          <w:tcPr>
+            <w:tcW w:w="6804" w:type="dxa"/>
+            <w:shd w:val="clear" w:color="auto" w:fill="FFFFFF"/>
+          </w:tcPr>
+          <w:p>
+            <w:pPr>
+              <w:spacing w:before="10" w:after="10"/>
+              <w:cnfStyle w:val="000000100000" w:firstRow="0" w:lastRow="0" w:firstColumn="0" w:lastColumn="0" w:oddVBand="0" w:evenVBand="0" w:oddHBand="1" w:evenHBand="0" w:firstRowFirstColumn="0" w:firstRowLastColumn="0" w:lastRowFirstColumn="0" w:lastRowLastColumn="0"/>
+              <w:rPr>
+                <w:rFonts w:ascii="Avenir" w:eastAsia="Avenir" w:hAnsi="Avenir" w:cs="Avenir"/>
+                <w:color w:val="000000"/>
+                <w:sz w:val="24"/>
+                <w:szCs w:val="24"/>
+              </w:rPr>
+            </w:pPr>
+            <w:r>
+              <w:rPr>
+                <w:rFonts w:ascii="Avenir" w:eastAsia="Avenir" w:hAnsi="Avenir" w:cs="Avenir"/>
+                <w:color w:val="000000"/>
+                <w:sz w:val="24"/>
+                <w:szCs w:val="24"/>
+              </w:rPr>
+              <w:t>{</w:t>
+            </w:r>
+            <w:proofErr w:type="spellStart"/>
+            <w:r>
+              <w:rPr>
+                <w:rFonts w:ascii="Avenir" w:eastAsia="Avenir" w:hAnsi="Avenir" w:cs="Avenir"/>
+                <w:color w:val="000000"/>
+                <w:sz w:val="24"/>
+                <w:szCs w:val="24"/>
+              </w:rPr>
+              <w:t>Selection_Procedure_Number_Of_Offers</w:t>
+            </w:r>
+            <w:proofErr w:type="spellEnd"/>
+            <w:r>
+              <w:rPr>
+                <w:rFonts w:ascii="Avenir" w:eastAsia="Avenir" w:hAnsi="Avenir" w:cs="Avenir"/>
+                <w:color w:val="000000"/>
+                <w:sz w:val="24"/>
+                <w:szCs w:val="24"/>
+              </w:rPr>
+              <w:t>}</w:t>
+            </w:r>
+          </w:p>
+        </w:tc>
+      </w:tr>
+      <w:tr>
+        <w:trPr>
+          <w:trHeight w:val="700"/>
+          <w:jc w:val="center"/>
+        </w:trPr>
+        <w:tc>
+          <w:tcPr>
+            <w:cnfStyle w:val="001000000000" w:firstRow="0" w:lastRow="0" w:firstColumn="1" w:lastColumn="0" w:oddVBand="0" w:evenVBand="0" w:oddHBand="0" w:evenHBand="0" w:firstRowFirstColumn="0" w:firstRowLastColumn="0" w:lastRowFirstColumn="0" w:lastRowLastColumn="0"/>
+            <w:tcW w:w="3397" w:type="dxa"/>
+          </w:tcPr>
+          <w:p>
+            <w:pPr>
+              <w:spacing w:before="20" w:after="20"/>
+              <w:rPr>
+                <w:rFonts w:ascii="Avenir" w:eastAsia="Avenir" w:hAnsi="Avenir" w:cs="Avenir"/>
+                <w:color w:val="000000"/>
+                <w:sz w:val="24"/>
+                <w:szCs w:val="24"/>
+              </w:rPr>
+            </w:pPr>
+            <w:r>
+              <w:rPr>
+                <w:rFonts w:ascii="Avenir" w:eastAsia="Avenir" w:hAnsi="Avenir" w:cs="Avenir"/>
+                <w:b w:val="0"/>
+                <w:color w:val="000000"/>
+                <w:sz w:val="24"/>
+                <w:szCs w:val="24"/>
+              </w:rPr>
+              <w:t>Eligibility Criteria (if any)</w:t>
+            </w:r>
+          </w:p>
+        </w:tc>
+        <w:tc>
+          <w:tcPr>
+            <w:tcW w:w="6804" w:type="dxa"/>
+          </w:tcPr>
+          <w:p>
+            <w:pPr>
+              <w:spacing w:before="10" w:after="10"/>
+              <w:cnfStyle w:val="000000000000" w:firstRow="0" w:lastRow="0" w:firstColumn="0" w:lastColumn="0" w:oddVBand="0" w:evenVBand="0" w:oddHBand="0" w:evenHBand="0" w:firstRowFirstColumn="0" w:firstRowLastColumn="0" w:lastRowFirstColumn="0" w:lastRowLastColumn="0"/>
               <w:rPr>
                 <w:rFonts w:ascii="Avenir" w:eastAsia="Avenir" w:hAnsi="Avenir" w:cs="Avenir"/>
                 <w:color w:val="000000"/>
@@ -6756,7 +7239,7 @@
       <w:headerReference w:type="first" r:id="rId12"/>
       <w:footerReference w:type="first" r:id="rId13"/>
       <w:pgSz w:w="11906" w:h="16838"/>
-      <w:pgMar w:top="630" w:right="1016" w:bottom="1440" w:left="990" w:header="708" w:footer="708" w:gutter="0"/>
+      <w:pgMar w:top="426" w:right="1016" w:bottom="1440" w:left="990" w:header="708" w:footer="708" w:gutter="0"/>
       <w:pgNumType w:start="1"/>
       <w:cols w:space="720"/>
     </w:sectPr>

</xml_diff>